<commit_message>
Atualizando nome das intruções.
</commit_message>
<xml_diff>
--- a/DEFINIÇÃO DA ARQUITETURA.docx
+++ b/DEFINIÇÃO DA ARQUITETURA.docx
@@ -690,8 +690,6 @@
         </w:rPr>
         <w:t>(0 endereços)</w:t>
       </w:r>
-      <w:bookmarkStart w:id="0" w:name="_GoBack"/>
-      <w:bookmarkEnd w:id="0"/>
     </w:p>
     <w:p>
       <w:pPr>
@@ -719,7 +717,6 @@
           <w:rFonts w:ascii="Arial" w:hAnsi="Arial" w:cs="Arial"/>
           <w:sz w:val="24"/>
           <w:highlight w:val="red"/>
-          <w:lang w:val="en-US"/>
         </w:rPr>
       </w:pPr>
       <w:r>
@@ -727,7 +724,6 @@
           <w:rFonts w:ascii="Arial" w:hAnsi="Arial" w:cs="Arial"/>
           <w:sz w:val="24"/>
           <w:highlight w:val="red"/>
-          <w:lang w:val="en-US"/>
         </w:rPr>
         <w:t>POP</w:t>
       </w:r>
@@ -740,7 +736,6 @@
           <w:rFonts w:ascii="Arial" w:hAnsi="Arial" w:cs="Arial"/>
           <w:sz w:val="24"/>
           <w:highlight w:val="red"/>
-          <w:lang w:val="en-US"/>
         </w:rPr>
       </w:pPr>
       <w:r>
@@ -748,7 +743,6 @@
           <w:rFonts w:ascii="Arial" w:hAnsi="Arial" w:cs="Arial"/>
           <w:sz w:val="24"/>
           <w:highlight w:val="red"/>
-          <w:lang w:val="en-US"/>
         </w:rPr>
         <w:t>PUSH</w:t>
       </w:r>
@@ -760,7 +754,6 @@
         <w:rPr>
           <w:rFonts w:ascii="Arial" w:hAnsi="Arial" w:cs="Arial"/>
           <w:sz w:val="24"/>
-          <w:lang w:val="en-US"/>
         </w:rPr>
       </w:pPr>
     </w:p>
@@ -771,7 +764,6 @@
         <w:rPr>
           <w:rFonts w:ascii="Arial" w:hAnsi="Arial" w:cs="Arial"/>
           <w:sz w:val="24"/>
-          <w:lang w:val="en-US"/>
         </w:rPr>
       </w:pPr>
     </w:p>
@@ -782,14 +774,23 @@
           <w:lang w:val="en-US"/>
         </w:rPr>
       </w:pPr>
-      <w:r>
-        <w:rPr>
-          <w:rFonts w:ascii="Arial" w:hAnsi="Arial" w:cs="Arial"/>
-          <w:sz w:val="24"/>
-          <w:lang w:val="en-US"/>
-        </w:rPr>
-        <w:lastRenderedPageBreak/>
-        <w:t>Aritimética:</w:t>
+      <w:proofErr w:type="spellStart"/>
+      <w:r>
+        <w:rPr>
+          <w:rFonts w:ascii="Arial" w:hAnsi="Arial" w:cs="Arial"/>
+          <w:sz w:val="24"/>
+          <w:lang w:val="en-US"/>
+        </w:rPr>
+        <w:t>Aritimética</w:t>
+      </w:r>
+      <w:proofErr w:type="spellEnd"/>
+      <w:r>
+        <w:rPr>
+          <w:rFonts w:ascii="Arial" w:hAnsi="Arial" w:cs="Arial"/>
+          <w:sz w:val="24"/>
+          <w:lang w:val="en-US"/>
+        </w:rPr>
+        <w:t>:</w:t>
       </w:r>
     </w:p>
     <w:p>
@@ -827,7 +828,23 @@
           <w:sz w:val="24"/>
           <w:lang w:val="en-US"/>
         </w:rPr>
+        <w:t>SUB (</w:t>
+      </w:r>
+      <w:r>
+        <w:rPr>
+          <w:rFonts w:ascii="Arial" w:hAnsi="Arial" w:cs="Arial"/>
+          <w:sz w:val="24"/>
+          <w:lang w:val="en-US"/>
+        </w:rPr>
         <w:t>SUBTRACT</w:t>
+      </w:r>
+      <w:r>
+        <w:rPr>
+          <w:rFonts w:ascii="Arial" w:hAnsi="Arial" w:cs="Arial"/>
+          <w:sz w:val="24"/>
+          <w:lang w:val="en-US"/>
+        </w:rPr>
+        <w:t>)</w:t>
       </w:r>
     </w:p>
     <w:p>
@@ -846,7 +863,23 @@
           <w:sz w:val="24"/>
           <w:lang w:val="en-US"/>
         </w:rPr>
+        <w:t>MULT (</w:t>
+      </w:r>
+      <w:r>
+        <w:rPr>
+          <w:rFonts w:ascii="Arial" w:hAnsi="Arial" w:cs="Arial"/>
+          <w:sz w:val="24"/>
+          <w:lang w:val="en-US"/>
+        </w:rPr>
         <w:t>MULTIPLY</w:t>
+      </w:r>
+      <w:r>
+        <w:rPr>
+          <w:rFonts w:ascii="Arial" w:hAnsi="Arial" w:cs="Arial"/>
+          <w:sz w:val="24"/>
+          <w:lang w:val="en-US"/>
+        </w:rPr>
+        <w:t>)</w:t>
       </w:r>
     </w:p>
     <w:p>
@@ -865,7 +898,23 @@
           <w:sz w:val="24"/>
           <w:lang w:val="en-US"/>
         </w:rPr>
+        <w:t>DIV (</w:t>
+      </w:r>
+      <w:r>
+        <w:rPr>
+          <w:rFonts w:ascii="Arial" w:hAnsi="Arial" w:cs="Arial"/>
+          <w:sz w:val="24"/>
+          <w:lang w:val="en-US"/>
+        </w:rPr>
         <w:t>DIVIDE</w:t>
+      </w:r>
+      <w:r>
+        <w:rPr>
+          <w:rFonts w:ascii="Arial" w:hAnsi="Arial" w:cs="Arial"/>
+          <w:sz w:val="24"/>
+          <w:lang w:val="en-US"/>
+        </w:rPr>
+        <w:t>)</w:t>
       </w:r>
     </w:p>
     <w:p>
@@ -2281,7 +2330,7 @@
 </file>
 
 <file path=customXml/itemProps1.xml><?xml version="1.0" encoding="utf-8"?>
-<ds:datastoreItem xmlns:ds="http://schemas.openxmlformats.org/officeDocument/2006/customXml" ds:itemID="{48BC9655-8DA9-4F3E-A366-04C79935431A}">
+<ds:datastoreItem xmlns:ds="http://schemas.openxmlformats.org/officeDocument/2006/customXml" ds:itemID="{11764615-4115-4C74-BC8D-A96FF31F4F50}">
   <ds:schemaRefs>
     <ds:schemaRef ds:uri="http://schemas.openxmlformats.org/officeDocument/2006/bibliography"/>
   </ds:schemaRefs>

</xml_diff>

<commit_message>
Modificações nas instruções utilizadas.
</commit_message>
<xml_diff>
--- a/DEFINIÇÃO DA ARQUITETURA.docx
+++ b/DEFINIÇÃO DA ARQUITETURA.docx
@@ -697,14 +697,12 @@
         <w:rPr>
           <w:rFonts w:ascii="Arial" w:hAnsi="Arial" w:cs="Arial"/>
           <w:sz w:val="24"/>
-          <w:highlight w:val="red"/>
-        </w:rPr>
-      </w:pPr>
-      <w:r>
-        <w:rPr>
-          <w:rFonts w:ascii="Arial" w:hAnsi="Arial" w:cs="Arial"/>
-          <w:sz w:val="24"/>
-          <w:highlight w:val="red"/>
+        </w:rPr>
+      </w:pPr>
+      <w:r>
+        <w:rPr>
+          <w:rFonts w:ascii="Arial" w:hAnsi="Arial" w:cs="Arial"/>
+          <w:sz w:val="24"/>
         </w:rPr>
         <w:t>Transferência de dados:</w:t>
       </w:r>
@@ -716,14 +714,12 @@
         <w:rPr>
           <w:rFonts w:ascii="Arial" w:hAnsi="Arial" w:cs="Arial"/>
           <w:sz w:val="24"/>
-          <w:highlight w:val="red"/>
-        </w:rPr>
-      </w:pPr>
-      <w:r>
-        <w:rPr>
-          <w:rFonts w:ascii="Arial" w:hAnsi="Arial" w:cs="Arial"/>
-          <w:sz w:val="24"/>
-          <w:highlight w:val="red"/>
+        </w:rPr>
+      </w:pPr>
+      <w:r>
+        <w:rPr>
+          <w:rFonts w:ascii="Arial" w:hAnsi="Arial" w:cs="Arial"/>
+          <w:sz w:val="24"/>
         </w:rPr>
         <w:t>POP</w:t>
       </w:r>
@@ -735,14 +731,12 @@
         <w:rPr>
           <w:rFonts w:ascii="Arial" w:hAnsi="Arial" w:cs="Arial"/>
           <w:sz w:val="24"/>
-          <w:highlight w:val="red"/>
-        </w:rPr>
-      </w:pPr>
-      <w:r>
-        <w:rPr>
-          <w:rFonts w:ascii="Arial" w:hAnsi="Arial" w:cs="Arial"/>
-          <w:sz w:val="24"/>
-          <w:highlight w:val="red"/>
+        </w:rPr>
+      </w:pPr>
+      <w:r>
+        <w:rPr>
+          <w:rFonts w:ascii="Arial" w:hAnsi="Arial" w:cs="Arial"/>
+          <w:sz w:val="24"/>
         </w:rPr>
         <w:t>PUSH</w:t>
       </w:r>
@@ -770,16 +764,12 @@
     <w:p>
       <w:pPr>
         <w:ind w:firstLine="360"/>
-        <w:rPr>
-          <w:lang w:val="en-US"/>
-        </w:rPr>
       </w:pPr>
       <w:proofErr w:type="spellStart"/>
       <w:r>
         <w:rPr>
           <w:rFonts w:ascii="Arial" w:hAnsi="Arial" w:cs="Arial"/>
           <w:sz w:val="24"/>
-          <w:lang w:val="en-US"/>
         </w:rPr>
         <w:t>Aritimética</w:t>
       </w:r>
@@ -788,7 +778,6 @@
         <w:rPr>
           <w:rFonts w:ascii="Arial" w:hAnsi="Arial" w:cs="Arial"/>
           <w:sz w:val="24"/>
-          <w:lang w:val="en-US"/>
         </w:rPr>
         <w:t>:</w:t>
       </w:r>
@@ -2330,7 +2319,7 @@
 </file>
 
 <file path=customXml/itemProps1.xml><?xml version="1.0" encoding="utf-8"?>
-<ds:datastoreItem xmlns:ds="http://schemas.openxmlformats.org/officeDocument/2006/customXml" ds:itemID="{11764615-4115-4C74-BC8D-A96FF31F4F50}">
+<ds:datastoreItem xmlns:ds="http://schemas.openxmlformats.org/officeDocument/2006/customXml" ds:itemID="{8836AD07-5969-45DB-A935-F03E19ACDB02}">
   <ds:schemaRefs>
     <ds:schemaRef ds:uri="http://schemas.openxmlformats.org/officeDocument/2006/bibliography"/>
   </ds:schemaRefs>

</xml_diff>

<commit_message>
Finalizando implementação da memória: Endereço de instrução, PC e IR.
</commit_message>
<xml_diff>
--- a/DEFINIÇÃO DA ARQUITETURA.docx
+++ b/DEFINIÇÃO DA ARQUITETURA.docx
@@ -338,7 +338,14 @@
           <w:rFonts w:ascii="Arial" w:hAnsi="Arial" w:cs="Arial"/>
           <w:sz w:val="24"/>
         </w:rPr>
-        <w:t>: 60 posições. (40 para instruções e</w:t>
+        <w:t>: 10 posições. (5</w:t>
+      </w:r>
+      <w:r>
+        <w:rPr>
+          <w:rFonts w:ascii="Arial" w:hAnsi="Arial" w:cs="Arial"/>
+          <w:sz w:val="24"/>
+        </w:rPr>
+        <w:t xml:space="preserve"> para instruções e</w:t>
       </w:r>
       <w:r>
         <w:rPr>
@@ -352,7 +359,14 @@
           <w:rFonts w:ascii="Arial" w:hAnsi="Arial" w:cs="Arial"/>
           <w:sz w:val="24"/>
         </w:rPr>
-        <w:t>20 para dados).</w:t>
+        <w:t xml:space="preserve">5 </w:t>
+      </w:r>
+      <w:r>
+        <w:rPr>
+          <w:rFonts w:ascii="Arial" w:hAnsi="Arial" w:cs="Arial"/>
+          <w:sz w:val="24"/>
+        </w:rPr>
+        <w:t>para dados).</w:t>
       </w:r>
     </w:p>
     <w:p>
@@ -464,7 +478,7 @@
           <w:rFonts w:ascii="Arial" w:hAnsi="Arial" w:cs="Arial"/>
           <w:sz w:val="24"/>
         </w:rPr>
-        <w:t>sem endereçamento a memória</w:t>
+        <w:t>Direto</w:t>
       </w:r>
       <w:r>
         <w:rPr>
@@ -672,23 +686,63 @@
           <w:rFonts w:ascii="Arial" w:hAnsi="Arial" w:cs="Arial"/>
           <w:sz w:val="24"/>
         </w:rPr>
-        <w:t>: Lógicas e Aritméticas.</w:t>
-      </w:r>
-    </w:p>
-    <w:p>
-      <w:pPr>
-        <w:pStyle w:val="PargrafodaLista"/>
-        <w:rPr>
-          <w:rFonts w:ascii="Arial" w:hAnsi="Arial" w:cs="Arial"/>
-          <w:sz w:val="24"/>
-        </w:rPr>
-      </w:pPr>
-      <w:r>
-        <w:rPr>
-          <w:rFonts w:ascii="Arial" w:hAnsi="Arial" w:cs="Arial"/>
-          <w:sz w:val="24"/>
-        </w:rPr>
-        <w:t>(0 endereços)</w:t>
+        <w:t xml:space="preserve">: </w:t>
+      </w:r>
+      <w:r>
+        <w:rPr>
+          <w:rFonts w:ascii="Arial" w:hAnsi="Arial" w:cs="Arial"/>
+          <w:sz w:val="24"/>
+        </w:rPr>
+        <w:t>Transferência de dados</w:t>
+      </w:r>
+      <w:r>
+        <w:rPr>
+          <w:rFonts w:ascii="Arial" w:hAnsi="Arial" w:cs="Arial"/>
+          <w:sz w:val="24"/>
+        </w:rPr>
+        <w:t xml:space="preserve">, </w:t>
+      </w:r>
+      <w:r>
+        <w:rPr>
+          <w:rFonts w:ascii="Arial" w:hAnsi="Arial" w:cs="Arial"/>
+          <w:sz w:val="24"/>
+        </w:rPr>
+        <w:t>Lógicas e Aritméticas.</w:t>
+      </w:r>
+      <w:r>
+        <w:rPr>
+          <w:rFonts w:ascii="Arial" w:hAnsi="Arial" w:cs="Arial"/>
+          <w:sz w:val="24"/>
+        </w:rPr>
+        <w:t xml:space="preserve"> </w:t>
+      </w:r>
+      <w:r>
+        <w:rPr>
+          <w:rFonts w:ascii="Arial" w:hAnsi="Arial" w:cs="Arial"/>
+          <w:sz w:val="24"/>
+        </w:rPr>
+        <w:t>(0 endereços</w:t>
+      </w:r>
+      <w:r>
+        <w:rPr>
+          <w:rFonts w:ascii="Arial" w:hAnsi="Arial" w:cs="Arial"/>
+          <w:sz w:val="24"/>
+        </w:rPr>
+        <w:t xml:space="preserve"> e 1 endereço</w:t>
+      </w:r>
+      <w:r>
+        <w:rPr>
+          <w:rFonts w:ascii="Arial" w:hAnsi="Arial" w:cs="Arial"/>
+          <w:sz w:val="24"/>
+        </w:rPr>
+        <w:t>)</w:t>
+      </w:r>
+      <w:r>
+        <w:rPr>
+          <w:rFonts w:ascii="Arial" w:hAnsi="Arial" w:cs="Arial"/>
+          <w:sz w:val="24"/>
+        </w:rPr>
+        <w:t>.</w:t>
       </w:r>
     </w:p>
     <w:p>
@@ -789,14 +843,12 @@
         <w:rPr>
           <w:rFonts w:ascii="Arial" w:hAnsi="Arial" w:cs="Arial"/>
           <w:sz w:val="24"/>
-          <w:lang w:val="en-US"/>
-        </w:rPr>
-      </w:pPr>
-      <w:r>
-        <w:rPr>
-          <w:rFonts w:ascii="Arial" w:hAnsi="Arial" w:cs="Arial"/>
-          <w:sz w:val="24"/>
-          <w:lang w:val="en-US"/>
+        </w:rPr>
+      </w:pPr>
+      <w:r>
+        <w:rPr>
+          <w:rFonts w:ascii="Arial" w:hAnsi="Arial" w:cs="Arial"/>
+          <w:sz w:val="24"/>
         </w:rPr>
         <w:t>ADD</w:t>
       </w:r>
@@ -808,14 +860,12 @@
         <w:rPr>
           <w:rFonts w:ascii="Arial" w:hAnsi="Arial" w:cs="Arial"/>
           <w:sz w:val="24"/>
-          <w:lang w:val="en-US"/>
-        </w:rPr>
-      </w:pPr>
-      <w:r>
-        <w:rPr>
-          <w:rFonts w:ascii="Arial" w:hAnsi="Arial" w:cs="Arial"/>
-          <w:sz w:val="24"/>
-          <w:lang w:val="en-US"/>
+        </w:rPr>
+      </w:pPr>
+      <w:r>
+        <w:rPr>
+          <w:rFonts w:ascii="Arial" w:hAnsi="Arial" w:cs="Arial"/>
+          <w:sz w:val="24"/>
         </w:rPr>
         <w:t>SUB (</w:t>
       </w:r>
@@ -823,7 +873,6 @@
         <w:rPr>
           <w:rFonts w:ascii="Arial" w:hAnsi="Arial" w:cs="Arial"/>
           <w:sz w:val="24"/>
-          <w:lang w:val="en-US"/>
         </w:rPr>
         <w:t>SUBTRACT</w:t>
       </w:r>
@@ -831,7 +880,6 @@
         <w:rPr>
           <w:rFonts w:ascii="Arial" w:hAnsi="Arial" w:cs="Arial"/>
           <w:sz w:val="24"/>
-          <w:lang w:val="en-US"/>
         </w:rPr>
         <w:t>)</w:t>
       </w:r>
@@ -843,14 +891,12 @@
         <w:rPr>
           <w:rFonts w:ascii="Arial" w:hAnsi="Arial" w:cs="Arial"/>
           <w:sz w:val="24"/>
-          <w:lang w:val="en-US"/>
-        </w:rPr>
-      </w:pPr>
-      <w:r>
-        <w:rPr>
-          <w:rFonts w:ascii="Arial" w:hAnsi="Arial" w:cs="Arial"/>
-          <w:sz w:val="24"/>
-          <w:lang w:val="en-US"/>
+        </w:rPr>
+      </w:pPr>
+      <w:r>
+        <w:rPr>
+          <w:rFonts w:ascii="Arial" w:hAnsi="Arial" w:cs="Arial"/>
+          <w:sz w:val="24"/>
         </w:rPr>
         <w:t>MULT (</w:t>
       </w:r>
@@ -858,7 +904,6 @@
         <w:rPr>
           <w:rFonts w:ascii="Arial" w:hAnsi="Arial" w:cs="Arial"/>
           <w:sz w:val="24"/>
-          <w:lang w:val="en-US"/>
         </w:rPr>
         <w:t>MULTIPLY</w:t>
       </w:r>
@@ -866,7 +911,6 @@
         <w:rPr>
           <w:rFonts w:ascii="Arial" w:hAnsi="Arial" w:cs="Arial"/>
           <w:sz w:val="24"/>
-          <w:lang w:val="en-US"/>
         </w:rPr>
         <w:t>)</w:t>
       </w:r>
@@ -878,14 +922,12 @@
         <w:rPr>
           <w:rFonts w:ascii="Arial" w:hAnsi="Arial" w:cs="Arial"/>
           <w:sz w:val="24"/>
-          <w:lang w:val="en-US"/>
-        </w:rPr>
-      </w:pPr>
-      <w:r>
-        <w:rPr>
-          <w:rFonts w:ascii="Arial" w:hAnsi="Arial" w:cs="Arial"/>
-          <w:sz w:val="24"/>
-          <w:lang w:val="en-US"/>
+        </w:rPr>
+      </w:pPr>
+      <w:r>
+        <w:rPr>
+          <w:rFonts w:ascii="Arial" w:hAnsi="Arial" w:cs="Arial"/>
+          <w:sz w:val="24"/>
         </w:rPr>
         <w:t>DIV (</w:t>
       </w:r>
@@ -893,7 +935,6 @@
         <w:rPr>
           <w:rFonts w:ascii="Arial" w:hAnsi="Arial" w:cs="Arial"/>
           <w:sz w:val="24"/>
-          <w:lang w:val="en-US"/>
         </w:rPr>
         <w:t>DIVIDE</w:t>
       </w:r>
@@ -901,7 +942,6 @@
         <w:rPr>
           <w:rFonts w:ascii="Arial" w:hAnsi="Arial" w:cs="Arial"/>
           <w:sz w:val="24"/>
-          <w:lang w:val="en-US"/>
         </w:rPr>
         <w:t>)</w:t>
       </w:r>
@@ -913,7 +953,6 @@
         <w:rPr>
           <w:rFonts w:ascii="Arial" w:hAnsi="Arial" w:cs="Arial"/>
           <w:sz w:val="24"/>
-          <w:lang w:val="en-US"/>
         </w:rPr>
       </w:pPr>
     </w:p>
@@ -923,24 +962,14 @@
         <w:rPr>
           <w:rFonts w:ascii="Arial" w:hAnsi="Arial" w:cs="Arial"/>
           <w:sz w:val="24"/>
-          <w:lang w:val="en-US"/>
-        </w:rPr>
-      </w:pPr>
-      <w:r>
-        <w:rPr>
-          <w:rFonts w:ascii="Arial" w:hAnsi="Arial" w:cs="Arial"/>
-          <w:sz w:val="24"/>
-          <w:lang w:val="en-US"/>
-        </w:rPr>
-        <w:t>Lógica</w:t>
-      </w:r>
-      <w:r>
-        <w:rPr>
-          <w:rFonts w:ascii="Arial" w:hAnsi="Arial" w:cs="Arial"/>
-          <w:sz w:val="24"/>
-          <w:lang w:val="en-US"/>
-        </w:rPr>
-        <w:t>:</w:t>
+        </w:rPr>
+      </w:pPr>
+      <w:r>
+        <w:rPr>
+          <w:rFonts w:ascii="Arial" w:hAnsi="Arial" w:cs="Arial"/>
+          <w:sz w:val="24"/>
+        </w:rPr>
+        <w:t>Lógica:</w:t>
       </w:r>
     </w:p>
     <w:p>
@@ -950,14 +979,12 @@
         <w:rPr>
           <w:rFonts w:ascii="Arial" w:hAnsi="Arial" w:cs="Arial"/>
           <w:sz w:val="24"/>
-          <w:lang w:val="en-US"/>
-        </w:rPr>
-      </w:pPr>
-      <w:r>
-        <w:rPr>
-          <w:rFonts w:ascii="Arial" w:hAnsi="Arial" w:cs="Arial"/>
-          <w:sz w:val="24"/>
-          <w:lang w:val="en-US"/>
+        </w:rPr>
+      </w:pPr>
+      <w:r>
+        <w:rPr>
+          <w:rFonts w:ascii="Arial" w:hAnsi="Arial" w:cs="Arial"/>
+          <w:sz w:val="24"/>
         </w:rPr>
         <w:t>AND</w:t>
       </w:r>
@@ -969,14 +996,12 @@
         <w:rPr>
           <w:rFonts w:ascii="Arial" w:hAnsi="Arial" w:cs="Arial"/>
           <w:sz w:val="24"/>
-          <w:lang w:val="en-US"/>
-        </w:rPr>
-      </w:pPr>
-      <w:r>
-        <w:rPr>
-          <w:rFonts w:ascii="Arial" w:hAnsi="Arial" w:cs="Arial"/>
-          <w:sz w:val="24"/>
-          <w:lang w:val="en-US"/>
+        </w:rPr>
+      </w:pPr>
+      <w:r>
+        <w:rPr>
+          <w:rFonts w:ascii="Arial" w:hAnsi="Arial" w:cs="Arial"/>
+          <w:sz w:val="24"/>
         </w:rPr>
         <w:t>OR</w:t>
       </w:r>
@@ -988,14 +1013,12 @@
         <w:rPr>
           <w:rFonts w:ascii="Arial" w:hAnsi="Arial" w:cs="Arial"/>
           <w:sz w:val="24"/>
-          <w:lang w:val="en-US"/>
-        </w:rPr>
-      </w:pPr>
-      <w:r>
-        <w:rPr>
-          <w:rFonts w:ascii="Arial" w:hAnsi="Arial" w:cs="Arial"/>
-          <w:sz w:val="24"/>
-          <w:lang w:val="en-US"/>
+        </w:rPr>
+      </w:pPr>
+      <w:r>
+        <w:rPr>
+          <w:rFonts w:ascii="Arial" w:hAnsi="Arial" w:cs="Arial"/>
+          <w:sz w:val="24"/>
         </w:rPr>
         <w:t>NOT</w:t>
       </w:r>
@@ -1007,14 +1030,12 @@
         <w:rPr>
           <w:rFonts w:ascii="Arial" w:hAnsi="Arial" w:cs="Arial"/>
           <w:sz w:val="24"/>
-          <w:lang w:val="en-US"/>
-        </w:rPr>
-      </w:pPr>
-      <w:r>
-        <w:rPr>
-          <w:rFonts w:ascii="Arial" w:hAnsi="Arial" w:cs="Arial"/>
-          <w:sz w:val="24"/>
-          <w:lang w:val="en-US"/>
+        </w:rPr>
+      </w:pPr>
+      <w:r>
+        <w:rPr>
+          <w:rFonts w:ascii="Arial" w:hAnsi="Arial" w:cs="Arial"/>
+          <w:sz w:val="24"/>
         </w:rPr>
         <w:t>XOR</w:t>
       </w:r>
@@ -2319,7 +2340,7 @@
 </file>
 
 <file path=customXml/itemProps1.xml><?xml version="1.0" encoding="utf-8"?>
-<ds:datastoreItem xmlns:ds="http://schemas.openxmlformats.org/officeDocument/2006/customXml" ds:itemID="{8836AD07-5969-45DB-A935-F03E19ACDB02}">
+<ds:datastoreItem xmlns:ds="http://schemas.openxmlformats.org/officeDocument/2006/customXml" ds:itemID="{1778DEF2-57D9-4421-B41D-F6192F92FE10}">
   <ds:schemaRefs>
     <ds:schemaRef ds:uri="http://schemas.openxmlformats.org/officeDocument/2006/bibliography"/>
   </ds:schemaRefs>

</xml_diff>